<commit_message>
Mejoras en el diagrama
</commit_message>
<xml_diff>
--- a/Casos de uso.docx
+++ b/Casos de uso.docx
@@ -30,7 +30,21 @@
         <w:rPr>
           <w:sz w:val="24"/>
         </w:rPr>
-        <w:t>Aplicación similar a doleague.com (?)</w:t>
+        <w:t>Gesto</w:t>
+      </w:r>
+      <w:r>
+        <w:rPr>
+          <w:sz w:val="24"/>
+        </w:rPr>
+        <w:t>r de torneos</w:t>
+      </w:r>
+      <w:bookmarkStart w:id="0" w:name="_GoBack"/>
+      <w:bookmarkEnd w:id="0"/>
+      <w:r>
+        <w:rPr>
+          <w:sz w:val="24"/>
+        </w:rPr>
+        <w:t xml:space="preserve"> de partidos de futbol.</w:t>
       </w:r>
     </w:p>
     <w:p>
@@ -48,7 +62,37 @@
         <w:rPr>
           <w:sz w:val="24"/>
         </w:rPr>
-        <w:t>Organizador de torneos de partidos de futbol.</w:t>
+        <w:t>Se pueden crear y administrar torneos</w:t>
+      </w:r>
+      <w:r>
+        <w:rPr>
+          <w:sz w:val="24"/>
+        </w:rPr>
+        <w:t>/ligas</w:t>
+      </w:r>
+      <w:r>
+        <w:rPr>
+          <w:sz w:val="24"/>
+        </w:rPr>
+        <w:t xml:space="preserve"> y equipos</w:t>
+      </w:r>
+    </w:p>
+    <w:p>
+      <w:pPr>
+        <w:pStyle w:val="Prrafodelista"/>
+        <w:numPr>
+          <w:ilvl w:val="1"/>
+          <w:numId w:val="1"/>
+        </w:numPr>
+        <w:rPr>
+          <w:sz w:val="24"/>
+        </w:rPr>
+      </w:pPr>
+      <w:r>
+        <w:rPr>
+          <w:sz w:val="24"/>
+        </w:rPr>
+        <w:t>Puede actualizar la información de los torneos, equipos y jugadores que administra.</w:t>
       </w:r>
     </w:p>
     <w:p>
@@ -66,25 +110,13 @@
         <w:rPr>
           <w:sz w:val="24"/>
         </w:rPr>
-        <w:t>Se pueden crear y administrar torneos y equipos</w:t>
-      </w:r>
-    </w:p>
-    <w:p>
-      <w:pPr>
-        <w:pStyle w:val="Prrafodelista"/>
-        <w:numPr>
-          <w:ilvl w:val="1"/>
-          <w:numId w:val="1"/>
-        </w:numPr>
-        <w:rPr>
-          <w:sz w:val="24"/>
-        </w:rPr>
-      </w:pPr>
-      <w:r>
-        <w:rPr>
-          <w:sz w:val="24"/>
-        </w:rPr>
-        <w:t>Puede actualizar la información de los torneos, equipos y jugadores que administra.</w:t>
+        <w:t>Se puede ver información de un</w:t>
+      </w:r>
+      <w:r>
+        <w:rPr>
+          <w:sz w:val="24"/>
+        </w:rPr>
+        <w:t xml:space="preserve"> torneo, equipo y jugador en particular.</w:t>
       </w:r>
     </w:p>
     <w:p>
@@ -102,13 +134,7 @@
         <w:rPr>
           <w:sz w:val="24"/>
         </w:rPr>
-        <w:t>Se puede ver información de un</w:t>
-      </w:r>
-      <w:r>
-        <w:rPr>
-          <w:sz w:val="24"/>
-        </w:rPr>
-        <w:t xml:space="preserve"> torneo, equipo y jugador en particular.</w:t>
+        <w:t>Puede buscar dichos elementos.</w:t>
       </w:r>
     </w:p>
     <w:p>
@@ -126,7 +152,27 @@
         <w:rPr>
           <w:sz w:val="24"/>
         </w:rPr>
-        <w:t>Puede buscar dichos elementos.</w:t>
+        <w:t>Usuarios con torneos creados reciben notificaciones de otros equipos que quieren participar.</w:t>
+      </w:r>
+    </w:p>
+    <w:p>
+      <w:pPr>
+        <w:rPr>
+          <w:sz w:val="24"/>
+        </w:rPr>
+      </w:pPr>
+    </w:p>
+    <w:p>
+      <w:pPr>
+        <w:rPr>
+          <w:sz w:val="36"/>
+        </w:rPr>
+      </w:pPr>
+      <w:r>
+        <w:rPr>
+          <w:sz w:val="36"/>
+        </w:rPr>
+        <w:t>Casos de uso</w:t>
       </w:r>
     </w:p>
     <w:p>
@@ -134,37 +180,71 @@
         <w:pStyle w:val="Prrafodelista"/>
         <w:numPr>
           <w:ilvl w:val="0"/>
-          <w:numId w:val="1"/>
-        </w:numPr>
-        <w:rPr>
-          <w:sz w:val="24"/>
-        </w:rPr>
-      </w:pPr>
-      <w:r>
-        <w:rPr>
-          <w:sz w:val="24"/>
-        </w:rPr>
-        <w:t>Usuarios con torneos creados reciben notificaciones de otros equipos que quieren participar.</w:t>
-      </w:r>
-    </w:p>
-    <w:p>
-      <w:pPr>
-        <w:rPr>
-          <w:sz w:val="24"/>
-        </w:rPr>
-      </w:pPr>
-    </w:p>
-    <w:p>
-      <w:pPr>
-        <w:rPr>
-          <w:sz w:val="36"/>
-        </w:rPr>
-      </w:pPr>
-      <w:r>
-        <w:rPr>
-          <w:sz w:val="36"/>
-        </w:rPr>
-        <w:t>Casos de uso</w:t>
+          <w:numId w:val="2"/>
+        </w:numPr>
+        <w:rPr>
+          <w:sz w:val="24"/>
+        </w:rPr>
+      </w:pPr>
+      <w:r>
+        <w:rPr>
+          <w:sz w:val="24"/>
+        </w:rPr>
+        <w:t>UC01 Ingresar:</w:t>
+      </w:r>
+    </w:p>
+    <w:p>
+      <w:pPr>
+        <w:pStyle w:val="Prrafodelista"/>
+        <w:numPr>
+          <w:ilvl w:val="1"/>
+          <w:numId w:val="2"/>
+        </w:numPr>
+        <w:rPr>
+          <w:sz w:val="24"/>
+        </w:rPr>
+      </w:pPr>
+      <w:r>
+        <w:rPr>
+          <w:sz w:val="24"/>
+        </w:rPr>
+        <w:t>U</w:t>
+      </w:r>
+      <w:r>
+        <w:rPr>
+          <w:sz w:val="24"/>
+        </w:rPr>
+        <w:t>suario puede crearse un</w:t>
+      </w:r>
+      <w:r>
+        <w:rPr>
+          <w:sz w:val="24"/>
+        </w:rPr>
+        <w:t>a</w:t>
+      </w:r>
+      <w:r>
+        <w:rPr>
+          <w:sz w:val="24"/>
+        </w:rPr>
+        <w:t xml:space="preserve"> cuenta</w:t>
+      </w:r>
+    </w:p>
+    <w:p>
+      <w:pPr>
+        <w:pStyle w:val="Prrafodelista"/>
+        <w:numPr>
+          <w:ilvl w:val="1"/>
+          <w:numId w:val="2"/>
+        </w:numPr>
+        <w:rPr>
+          <w:sz w:val="24"/>
+        </w:rPr>
+      </w:pPr>
+      <w:r>
+        <w:rPr>
+          <w:sz w:val="24"/>
+        </w:rPr>
+        <w:t>Usuario puede loguearse si ya existe cuenta</w:t>
       </w:r>
     </w:p>
     <w:p>
@@ -182,62 +262,52 @@
         <w:rPr>
           <w:sz w:val="24"/>
         </w:rPr>
-        <w:t>UC01 Ingresar:</w:t>
-      </w:r>
-    </w:p>
-    <w:p>
-      <w:pPr>
-        <w:pStyle w:val="Prrafodelista"/>
-        <w:numPr>
-          <w:ilvl w:val="1"/>
-          <w:numId w:val="2"/>
-        </w:numPr>
-        <w:rPr>
-          <w:sz w:val="24"/>
-        </w:rPr>
-      </w:pPr>
-      <w:r>
-        <w:rPr>
-          <w:sz w:val="24"/>
-        </w:rPr>
-        <w:t>U</w:t>
-      </w:r>
-      <w:r>
-        <w:rPr>
-          <w:sz w:val="24"/>
-        </w:rPr>
-        <w:t>suario puede crearse un</w:t>
-      </w:r>
-      <w:r>
-        <w:rPr>
-          <w:sz w:val="24"/>
-        </w:rPr>
-        <w:t>a</w:t>
-      </w:r>
-      <w:r>
-        <w:rPr>
-          <w:sz w:val="24"/>
-        </w:rPr>
-        <w:t xml:space="preserve"> cuenta</w:t>
-      </w:r>
-    </w:p>
-    <w:p>
-      <w:pPr>
-        <w:pStyle w:val="Prrafodelista"/>
-        <w:numPr>
-          <w:ilvl w:val="1"/>
-          <w:numId w:val="2"/>
-        </w:numPr>
-        <w:rPr>
-          <w:sz w:val="24"/>
-        </w:rPr>
-      </w:pPr>
-      <w:r>
-        <w:rPr>
-          <w:sz w:val="24"/>
-        </w:rPr>
-        <w:t>Usuario puede loguearse si ya existe cuenta</w:t>
-      </w:r>
+        <w:t>UC02 Buscar información:</w:t>
+      </w:r>
+    </w:p>
+    <w:p>
+      <w:pPr>
+        <w:pStyle w:val="Prrafodelista"/>
+        <w:numPr>
+          <w:ilvl w:val="1"/>
+          <w:numId w:val="2"/>
+        </w:numPr>
+        <w:rPr>
+          <w:sz w:val="24"/>
+        </w:rPr>
+      </w:pPr>
+      <w:r>
+        <w:rPr>
+          <w:sz w:val="24"/>
+        </w:rPr>
+        <w:t>Cualquier usuario puede obtener resultados</w:t>
+      </w:r>
+    </w:p>
+    <w:p>
+      <w:pPr>
+        <w:pStyle w:val="Prrafodelista"/>
+        <w:numPr>
+          <w:ilvl w:val="1"/>
+          <w:numId w:val="2"/>
+        </w:numPr>
+        <w:rPr>
+          <w:sz w:val="24"/>
+        </w:rPr>
+      </w:pPr>
+      <w:r>
+        <w:rPr>
+          <w:sz w:val="24"/>
+        </w:rPr>
+        <w:t xml:space="preserve">Selecciona que tipo de elemento le interesa obtener (torneo, equipo y jugador), escribe el nombre y presiona </w:t>
+      </w:r>
+      <w:proofErr w:type="spellStart"/>
+      <w:r>
+        <w:rPr>
+          <w:sz w:val="24"/>
+        </w:rPr>
+        <w:t>enter</w:t>
+      </w:r>
+      <w:proofErr w:type="spellEnd"/>
     </w:p>
     <w:p>
       <w:pPr>
@@ -254,50 +324,33 @@
         <w:rPr>
           <w:sz w:val="24"/>
         </w:rPr>
-        <w:t>UC02 Buscar información:</w:t>
-      </w:r>
-    </w:p>
-    <w:p>
-      <w:pPr>
-        <w:pStyle w:val="Prrafodelista"/>
-        <w:numPr>
-          <w:ilvl w:val="1"/>
-          <w:numId w:val="2"/>
-        </w:numPr>
-        <w:rPr>
-          <w:sz w:val="24"/>
-        </w:rPr>
-      </w:pPr>
-      <w:r>
-        <w:rPr>
-          <w:sz w:val="24"/>
-        </w:rPr>
-        <w:t>Cualquier usuario puede obtener resultados</w:t>
-      </w:r>
-    </w:p>
-    <w:p>
-      <w:pPr>
-        <w:pStyle w:val="Prrafodelista"/>
-        <w:numPr>
-          <w:ilvl w:val="1"/>
-          <w:numId w:val="2"/>
-        </w:numPr>
-        <w:rPr>
-          <w:sz w:val="24"/>
-        </w:rPr>
-      </w:pPr>
-      <w:r>
-        <w:rPr>
-          <w:sz w:val="24"/>
-        </w:rPr>
-        <w:t xml:space="preserve">Selecciona que tipo de elemento le interesa obtener (torneo, equipo y jugador), escribe el nombre y presiona </w:t>
+        <w:t>UC03 Crear torneo:</w:t>
+      </w:r>
+    </w:p>
+    <w:p>
+      <w:pPr>
+        <w:pStyle w:val="Prrafodelista"/>
+        <w:numPr>
+          <w:ilvl w:val="1"/>
+          <w:numId w:val="2"/>
+        </w:numPr>
+        <w:rPr>
+          <w:sz w:val="24"/>
+        </w:rPr>
+      </w:pPr>
+      <w:r>
+        <w:rPr>
+          <w:sz w:val="24"/>
+        </w:rPr>
+        <w:t xml:space="preserve">Requiere </w:t>
       </w:r>
       <w:proofErr w:type="spellStart"/>
       <w:r>
         <w:rPr>
-          <w:sz w:val="24"/>
-        </w:rPr>
-        <w:t>enter</w:t>
+          <w:i/>
+          <w:sz w:val="24"/>
+        </w:rPr>
+        <w:t>login</w:t>
       </w:r>
       <w:proofErr w:type="spellEnd"/>
     </w:p>
@@ -305,36 +358,42 @@
       <w:pPr>
         <w:pStyle w:val="Prrafodelista"/>
         <w:numPr>
-          <w:ilvl w:val="0"/>
-          <w:numId w:val="2"/>
-        </w:numPr>
-        <w:rPr>
-          <w:sz w:val="24"/>
-        </w:rPr>
-      </w:pPr>
-      <w:r>
-        <w:rPr>
-          <w:sz w:val="24"/>
-        </w:rPr>
-        <w:t>UC03 Crear torneo:</w:t>
-      </w:r>
-    </w:p>
-    <w:p>
-      <w:pPr>
-        <w:pStyle w:val="Prrafodelista"/>
-        <w:numPr>
-          <w:ilvl w:val="1"/>
-          <w:numId w:val="2"/>
-        </w:numPr>
-        <w:rPr>
-          <w:sz w:val="24"/>
-        </w:rPr>
-      </w:pPr>
-      <w:r>
-        <w:rPr>
-          <w:sz w:val="24"/>
-        </w:rPr>
-        <w:t xml:space="preserve">Requiere </w:t>
+          <w:ilvl w:val="1"/>
+          <w:numId w:val="2"/>
+        </w:numPr>
+        <w:rPr>
+          <w:sz w:val="24"/>
+        </w:rPr>
+      </w:pPr>
+      <w:r>
+        <w:rPr>
+          <w:sz w:val="24"/>
+        </w:rPr>
+        <w:t>Rellenar formulario con campos necesarios y opcionales</w:t>
+      </w:r>
+      <w:r>
+        <w:rPr>
+          <w:sz w:val="24"/>
+        </w:rPr>
+        <w:t>.</w:t>
+      </w:r>
+    </w:p>
+    <w:p>
+      <w:pPr>
+        <w:pStyle w:val="Prrafodelista"/>
+        <w:numPr>
+          <w:ilvl w:val="1"/>
+          <w:numId w:val="2"/>
+        </w:numPr>
+        <w:rPr>
+          <w:sz w:val="24"/>
+        </w:rPr>
+      </w:pPr>
+      <w:r>
+        <w:rPr>
+          <w:sz w:val="24"/>
+        </w:rPr>
+        <w:t xml:space="preserve">Existen dos tipos de torneo a elegir: tipo liga o </w:t>
       </w:r>
       <w:proofErr w:type="spellStart"/>
       <w:r>
@@ -342,26 +401,21 @@
           <w:i/>
           <w:sz w:val="24"/>
         </w:rPr>
-        <w:t>login</w:t>
+        <w:t>play</w:t>
       </w:r>
       <w:proofErr w:type="spellEnd"/>
-    </w:p>
-    <w:p>
-      <w:pPr>
-        <w:pStyle w:val="Prrafodelista"/>
-        <w:numPr>
-          <w:ilvl w:val="1"/>
-          <w:numId w:val="2"/>
-        </w:numPr>
-        <w:rPr>
-          <w:sz w:val="24"/>
-        </w:rPr>
-      </w:pPr>
-      <w:r>
-        <w:rPr>
-          <w:sz w:val="24"/>
-        </w:rPr>
-        <w:t>Rellenar formulario con campos necesarios y opcionales</w:t>
+      <w:r>
+        <w:rPr>
+          <w:i/>
+          <w:sz w:val="24"/>
+        </w:rPr>
+        <w:t xml:space="preserve"> off</w:t>
+      </w:r>
+      <w:r>
+        <w:rPr>
+          <w:sz w:val="24"/>
+        </w:rPr>
+        <w:t>.</w:t>
       </w:r>
     </w:p>
     <w:p>
@@ -673,13 +727,7 @@
         <w:rPr>
           <w:sz w:val="24"/>
         </w:rPr>
-        <w:t xml:space="preserve">y permisos de administrador de ese </w:t>
-      </w:r>
-      <w:r>
-        <w:rPr>
-          <w:sz w:val="24"/>
-        </w:rPr>
-        <w:t>torneo</w:t>
+        <w:t>y permisos de administrador de ese torneo</w:t>
       </w:r>
       <w:r>
         <w:rPr>
@@ -929,8 +977,6 @@
         </w:rPr>
         <w:t>Podrá ver que solicitudes tiene pendiente por responder (en caso que tenga un torneo que administrar).</w:t>
       </w:r>
-      <w:bookmarkStart w:id="0" w:name="_GoBack"/>
-      <w:bookmarkEnd w:id="0"/>
     </w:p>
     <w:sectPr>
       <w:pgSz w:w="12240" w:h="15840"/>

</xml_diff>